<commit_message>
feed genetic words to NN
</commit_message>
<xml_diff>
--- a/GA_YN.docx
+++ b/GA_YN.docx
@@ -1816,6 +1816,7 @@
         </w:rPr>
         <w:t xml:space="preserve">Υπολογισμός </w:t>
       </w:r>
+      <w:proofErr w:type="spellStart"/>
       <w:r>
         <w:rPr>
           <w:b/>
@@ -1827,6 +1828,7 @@
         </w:rPr>
         <w:t>tf</w:t>
       </w:r>
+      <w:proofErr w:type="spellEnd"/>
       <w:r>
         <w:rPr>
           <w:b/>
@@ -1839,6 +1841,7 @@
         </w:rPr>
         <w:t>-</w:t>
       </w:r>
+      <w:proofErr w:type="spellStart"/>
       <w:r>
         <w:rPr>
           <w:b/>
@@ -1850,6 +1853,7 @@
         </w:rPr>
         <w:t>idf</w:t>
       </w:r>
+      <w:proofErr w:type="spellEnd"/>
       <w:r>
         <w:rPr>
           <w:b/>
@@ -1954,6 +1958,7 @@
         </w:rPr>
         <w:t xml:space="preserve">) των </w:t>
       </w:r>
+      <w:proofErr w:type="spellStart"/>
       <w:r>
         <w:rPr>
           <w:sz w:val="26"/>
@@ -1961,6 +1966,7 @@
         </w:rPr>
         <w:t>tf</w:t>
       </w:r>
+      <w:proofErr w:type="spellEnd"/>
       <w:r>
         <w:rPr>
           <w:sz w:val="26"/>
@@ -1969,6 +1975,7 @@
         </w:rPr>
         <w:t>_</w:t>
       </w:r>
+      <w:proofErr w:type="spellStart"/>
       <w:r>
         <w:rPr>
           <w:sz w:val="26"/>
@@ -1976,6 +1983,7 @@
         </w:rPr>
         <w:t>idf</w:t>
       </w:r>
+      <w:proofErr w:type="spellEnd"/>
       <w:r>
         <w:rPr>
           <w:sz w:val="26"/>
@@ -2029,6 +2037,7 @@
         </w:rPr>
         <w:t>[</w:t>
       </w:r>
+      <w:proofErr w:type="spellStart"/>
       <w:r>
         <w:rPr>
           <w:sz w:val="26"/>
@@ -2036,6 +2045,7 @@
         </w:rPr>
         <w:t>ti</w:t>
       </w:r>
+      <w:proofErr w:type="spellEnd"/>
       <w:r>
         <w:rPr>
           <w:sz w:val="26"/>
@@ -2044,6 +2054,7 @@
         </w:rPr>
         <w:t>,</w:t>
       </w:r>
+      <w:proofErr w:type="spellStart"/>
       <w:r>
         <w:rPr>
           <w:sz w:val="26"/>
@@ -2051,6 +2062,7 @@
         </w:rPr>
         <w:t>dj</w:t>
       </w:r>
+      <w:proofErr w:type="spellEnd"/>
       <w:r>
         <w:rPr>
           <w:sz w:val="26"/>
@@ -2059,6 +2071,7 @@
         </w:rPr>
         <w:t xml:space="preserve">] μας δίνει τη τιμή του </w:t>
       </w:r>
+      <w:proofErr w:type="spellStart"/>
       <w:r>
         <w:rPr>
           <w:sz w:val="26"/>
@@ -2066,6 +2079,7 @@
         </w:rPr>
         <w:t>tf</w:t>
       </w:r>
+      <w:proofErr w:type="spellEnd"/>
       <w:r>
         <w:rPr>
           <w:sz w:val="26"/>
@@ -2074,6 +2088,7 @@
         </w:rPr>
         <w:t>_</w:t>
       </w:r>
+      <w:proofErr w:type="spellStart"/>
       <w:r>
         <w:rPr>
           <w:sz w:val="26"/>
@@ -2081,6 +2096,7 @@
         </w:rPr>
         <w:t>idf</w:t>
       </w:r>
+      <w:proofErr w:type="spellEnd"/>
       <w:r>
         <w:rPr>
           <w:sz w:val="26"/>
@@ -2113,6 +2129,7 @@
         </w:rPr>
         <w:t xml:space="preserve">. Για να πάρουμε τον Μ.Ο. </w:t>
       </w:r>
+      <w:proofErr w:type="spellStart"/>
       <w:r>
         <w:rPr>
           <w:sz w:val="26"/>
@@ -2120,6 +2137,7 @@
         </w:rPr>
         <w:t>tf</w:t>
       </w:r>
+      <w:proofErr w:type="spellEnd"/>
       <w:r>
         <w:rPr>
           <w:sz w:val="26"/>
@@ -2128,6 +2146,7 @@
         </w:rPr>
         <w:t>_</w:t>
       </w:r>
+      <w:proofErr w:type="spellStart"/>
       <w:r>
         <w:rPr>
           <w:sz w:val="26"/>
@@ -2135,6 +2154,7 @@
         </w:rPr>
         <w:t>idf</w:t>
       </w:r>
+      <w:proofErr w:type="spellEnd"/>
       <w:r>
         <w:rPr>
           <w:sz w:val="26"/>
@@ -2233,6 +2253,7 @@
         </w:rPr>
         <w:t>_</w:t>
       </w:r>
+      <w:proofErr w:type="spellStart"/>
       <w:r>
         <w:rPr>
           <w:b/>
@@ -2244,6 +2265,7 @@
         </w:rPr>
         <w:t>tdif</w:t>
       </w:r>
+      <w:proofErr w:type="spellEnd"/>
       <w:r>
         <w:rPr>
           <w:b/>
@@ -2399,6 +2421,7 @@
         </w:rPr>
         <w:t xml:space="preserve"> </w:t>
       </w:r>
+      <w:proofErr w:type="spellStart"/>
       <w:r>
         <w:rPr>
           <w:sz w:val="26"/>
@@ -2406,6 +2429,7 @@
         </w:rPr>
         <w:t>tfidf</w:t>
       </w:r>
+      <w:proofErr w:type="spellEnd"/>
       <w:r>
         <w:rPr>
           <w:sz w:val="26"/>
@@ -2485,6 +2509,7 @@
         </w:rPr>
         <w:t xml:space="preserve"> το άθροισμα των </w:t>
       </w:r>
+      <w:proofErr w:type="spellStart"/>
       <w:r>
         <w:rPr>
           <w:sz w:val="26"/>
@@ -2492,6 +2517,7 @@
         </w:rPr>
         <w:t>tf</w:t>
       </w:r>
+      <w:proofErr w:type="spellEnd"/>
       <w:r>
         <w:rPr>
           <w:sz w:val="26"/>
@@ -2500,6 +2526,7 @@
         </w:rPr>
         <w:t>_</w:t>
       </w:r>
+      <w:proofErr w:type="spellStart"/>
       <w:r>
         <w:rPr>
           <w:sz w:val="26"/>
@@ -2507,6 +2534,7 @@
         </w:rPr>
         <w:t>idf</w:t>
       </w:r>
+      <w:proofErr w:type="spellEnd"/>
       <w:r>
         <w:rPr>
           <w:sz w:val="26"/>
@@ -2788,6 +2816,7 @@
         </w:rPr>
         <w:t xml:space="preserve"> </w:t>
       </w:r>
+      <w:proofErr w:type="spellStart"/>
       <w:r>
         <w:rPr>
           <w:sz w:val="26"/>
@@ -2795,6 +2824,7 @@
         </w:rPr>
         <w:t>tf</w:t>
       </w:r>
+      <w:proofErr w:type="spellEnd"/>
       <w:r>
         <w:rPr>
           <w:sz w:val="26"/>
@@ -2803,6 +2833,7 @@
         </w:rPr>
         <w:t>_</w:t>
       </w:r>
+      <w:proofErr w:type="spellStart"/>
       <w:r>
         <w:rPr>
           <w:sz w:val="26"/>
@@ -2810,6 +2841,7 @@
         </w:rPr>
         <w:t>idf</w:t>
       </w:r>
+      <w:proofErr w:type="spellEnd"/>
       <w:r>
         <w:rPr>
           <w:sz w:val="26"/>
@@ -7369,6 +7401,18 @@
                 <w:szCs w:val="30"/>
               </w:rPr>
             </w:pPr>
+            <w:r>
+              <w:rPr>
+                <w:b/>
+                <w:bCs/>
+                <w:i/>
+                <w:iCs/>
+                <w:color w:val="FF0000"/>
+                <w:sz w:val="30"/>
+                <w:szCs w:val="30"/>
+              </w:rPr>
+              <w:t>181.483</w:t>
+            </w:r>
           </w:p>
         </w:tc>
         <w:tc>
@@ -7389,6 +7433,18 @@
                 <w:szCs w:val="30"/>
               </w:rPr>
             </w:pPr>
+            <w:r>
+              <w:rPr>
+                <w:b/>
+                <w:bCs/>
+                <w:i/>
+                <w:iCs/>
+                <w:color w:val="FF0000"/>
+                <w:sz w:val="30"/>
+                <w:szCs w:val="30"/>
+              </w:rPr>
+              <w:t>126.7</w:t>
+            </w:r>
           </w:p>
         </w:tc>
       </w:tr>
@@ -7577,6 +7633,7 @@
           </wp:anchor>
         </w:drawing>
       </w:r>
+      <w:proofErr w:type="spellStart"/>
       <w:r>
         <w:rPr>
           <w:b/>
@@ -7586,7 +7643,19 @@
           <w:sz w:val="30"/>
           <w:szCs w:val="30"/>
         </w:rPr>
-        <w:t>pop_size=20, pc=0.6, pm=0</w:t>
+        <w:t>pop_size</w:t>
+      </w:r>
+      <w:proofErr w:type="spellEnd"/>
+      <w:r>
+        <w:rPr>
+          <w:b/>
+          <w:bCs/>
+          <w:i/>
+          <w:iCs/>
+          <w:sz w:val="30"/>
+          <w:szCs w:val="30"/>
+        </w:rPr>
+        <w:t>=20, pc=0.6, pm=0</w:t>
       </w:r>
     </w:p>
     <w:p>
@@ -7691,6 +7760,7 @@
           </wp:anchor>
         </w:drawing>
       </w:r>
+      <w:proofErr w:type="spellStart"/>
       <w:r>
         <w:rPr>
           <w:b/>
@@ -7700,7 +7770,19 @@
           <w:sz w:val="30"/>
           <w:szCs w:val="30"/>
         </w:rPr>
-        <w:t>pop_size=20, pc=0.6, pm=0.01</w:t>
+        <w:t>pop_size</w:t>
+      </w:r>
+      <w:proofErr w:type="spellEnd"/>
+      <w:r>
+        <w:rPr>
+          <w:b/>
+          <w:bCs/>
+          <w:i/>
+          <w:iCs/>
+          <w:sz w:val="30"/>
+          <w:szCs w:val="30"/>
+        </w:rPr>
+        <w:t>=20, pc=0.6, pm=0.01</w:t>
       </w:r>
     </w:p>
     <w:p>
@@ -7798,6 +7880,7 @@
           </wp:anchor>
         </w:drawing>
       </w:r>
+      <w:proofErr w:type="spellStart"/>
       <w:r>
         <w:rPr>
           <w:b/>
@@ -7807,7 +7890,19 @@
           <w:sz w:val="30"/>
           <w:szCs w:val="30"/>
         </w:rPr>
-        <w:t>pop_size=20, pc=0.6, pm=0.1</w:t>
+        <w:t>pop_size</w:t>
+      </w:r>
+      <w:proofErr w:type="spellEnd"/>
+      <w:r>
+        <w:rPr>
+          <w:b/>
+          <w:bCs/>
+          <w:i/>
+          <w:iCs/>
+          <w:sz w:val="30"/>
+          <w:szCs w:val="30"/>
+        </w:rPr>
+        <w:t>=20, pc=0.6, pm=0.1</w:t>
       </w:r>
     </w:p>
     <w:p>
@@ -7905,6 +8000,7 @@
           </wp:anchor>
         </w:drawing>
       </w:r>
+      <w:proofErr w:type="spellStart"/>
       <w:r>
         <w:rPr>
           <w:b/>
@@ -7914,7 +8010,19 @@
           <w:sz w:val="30"/>
           <w:szCs w:val="30"/>
         </w:rPr>
-        <w:t>pop_size=20, pc=0.9, pm=0.01</w:t>
+        <w:t>pop_size</w:t>
+      </w:r>
+      <w:proofErr w:type="spellEnd"/>
+      <w:r>
+        <w:rPr>
+          <w:b/>
+          <w:bCs/>
+          <w:i/>
+          <w:iCs/>
+          <w:sz w:val="30"/>
+          <w:szCs w:val="30"/>
+        </w:rPr>
+        <w:t>=20, pc=0.9, pm=0.01</w:t>
       </w:r>
     </w:p>
     <w:p>
@@ -8034,6 +8142,7 @@
           </wp:anchor>
         </w:drawing>
       </w:r>
+      <w:proofErr w:type="spellStart"/>
       <w:r>
         <w:rPr>
           <w:b/>
@@ -8043,7 +8152,19 @@
           <w:sz w:val="30"/>
           <w:szCs w:val="30"/>
         </w:rPr>
-        <w:t>pop_size=20, pc=0.1, pm=0.01</w:t>
+        <w:t>pop_size</w:t>
+      </w:r>
+      <w:proofErr w:type="spellEnd"/>
+      <w:r>
+        <w:rPr>
+          <w:b/>
+          <w:bCs/>
+          <w:i/>
+          <w:iCs/>
+          <w:sz w:val="30"/>
+          <w:szCs w:val="30"/>
+        </w:rPr>
+        <w:t>=20, pc=0.1, pm=0.01</w:t>
       </w:r>
     </w:p>
     <w:p>
@@ -8148,6 +8269,7 @@
           </wp:anchor>
         </w:drawing>
       </w:r>
+      <w:proofErr w:type="spellStart"/>
       <w:r>
         <w:rPr>
           <w:b/>
@@ -8157,7 +8279,19 @@
           <w:sz w:val="30"/>
           <w:szCs w:val="30"/>
         </w:rPr>
-        <w:t>pop_size=20, pc=0.6, pm=0.001</w:t>
+        <w:t>pop_size</w:t>
+      </w:r>
+      <w:proofErr w:type="spellEnd"/>
+      <w:r>
+        <w:rPr>
+          <w:b/>
+          <w:bCs/>
+          <w:i/>
+          <w:iCs/>
+          <w:sz w:val="30"/>
+          <w:szCs w:val="30"/>
+        </w:rPr>
+        <w:t>=20, pc=0.6, pm=0.001</w:t>
       </w:r>
     </w:p>
     <w:p>
@@ -8255,6 +8389,7 @@
           </wp:anchor>
         </w:drawing>
       </w:r>
+      <w:proofErr w:type="spellStart"/>
       <w:r>
         <w:rPr>
           <w:b/>
@@ -8264,7 +8399,19 @@
           <w:sz w:val="30"/>
           <w:szCs w:val="30"/>
         </w:rPr>
-        <w:t>pop_size=20, pc=0.9, pc=0.001</w:t>
+        <w:t>pop_size</w:t>
+      </w:r>
+      <w:proofErr w:type="spellEnd"/>
+      <w:r>
+        <w:rPr>
+          <w:b/>
+          <w:bCs/>
+          <w:i/>
+          <w:iCs/>
+          <w:sz w:val="30"/>
+          <w:szCs w:val="30"/>
+        </w:rPr>
+        <w:t>=20, pc=0.9, pc=0.001</w:t>
       </w:r>
     </w:p>
     <w:p>
@@ -8362,6 +8509,7 @@
           </wp:anchor>
         </w:drawing>
       </w:r>
+      <w:proofErr w:type="spellStart"/>
       <w:r>
         <w:rPr>
           <w:b/>
@@ -8371,8 +8519,9 @@
           <w:sz w:val="30"/>
           <w:szCs w:val="30"/>
         </w:rPr>
-        <w:t>pop_size=20, pc=0.9, pm=0.0</w:t>
-      </w:r>
+        <w:t>pop_size</w:t>
+      </w:r>
+      <w:proofErr w:type="spellEnd"/>
       <w:r>
         <w:rPr>
           <w:b/>
@@ -8382,7 +8531,7 @@
           <w:sz w:val="30"/>
           <w:szCs w:val="30"/>
         </w:rPr>
-        <w:t>0</w:t>
+        <w:t>=20, pc=0.9, pm=0.00</w:t>
       </w:r>
     </w:p>
     <w:p>
@@ -8502,6 +8651,7 @@
           </wp:anchor>
         </w:drawing>
       </w:r>
+      <w:proofErr w:type="spellStart"/>
       <w:r>
         <w:rPr>
           <w:b/>
@@ -8511,7 +8661,19 @@
           <w:sz w:val="30"/>
           <w:szCs w:val="30"/>
         </w:rPr>
-        <w:t>pop_size=2</w:t>
+        <w:t>pop_size</w:t>
+      </w:r>
+      <w:proofErr w:type="spellEnd"/>
+      <w:r>
+        <w:rPr>
+          <w:b/>
+          <w:bCs/>
+          <w:i/>
+          <w:iCs/>
+          <w:sz w:val="30"/>
+          <w:szCs w:val="30"/>
+        </w:rPr>
+        <w:t>=2</w:t>
       </w:r>
       <w:r>
         <w:rPr>
@@ -8631,6 +8793,7 @@
           </wp:anchor>
         </w:drawing>
       </w:r>
+      <w:proofErr w:type="spellStart"/>
       <w:r>
         <w:rPr>
           <w:b/>
@@ -8640,7 +8803,19 @@
           <w:sz w:val="30"/>
           <w:szCs w:val="30"/>
         </w:rPr>
-        <w:t>pop_size=2</w:t>
+        <w:t>pop_size</w:t>
+      </w:r>
+      <w:proofErr w:type="spellEnd"/>
+      <w:r>
+        <w:rPr>
+          <w:b/>
+          <w:bCs/>
+          <w:i/>
+          <w:iCs/>
+          <w:sz w:val="30"/>
+          <w:szCs w:val="30"/>
+        </w:rPr>
+        <w:t>=2</w:t>
       </w:r>
       <w:r>
         <w:rPr>
@@ -8791,6 +8966,7 @@
           </wp:anchor>
         </w:drawing>
       </w:r>
+      <w:proofErr w:type="spellStart"/>
       <w:r>
         <w:rPr>
           <w:b/>
@@ -8800,7 +8976,19 @@
           <w:sz w:val="30"/>
           <w:szCs w:val="30"/>
         </w:rPr>
-        <w:t>pop_size=20</w:t>
+        <w:t>pop_size</w:t>
+      </w:r>
+      <w:proofErr w:type="spellEnd"/>
+      <w:r>
+        <w:rPr>
+          <w:b/>
+          <w:bCs/>
+          <w:i/>
+          <w:iCs/>
+          <w:sz w:val="30"/>
+          <w:szCs w:val="30"/>
+        </w:rPr>
+        <w:t>=20</w:t>
       </w:r>
       <w:r>
         <w:rPr>
@@ -8942,6 +9130,7 @@
           </wp:anchor>
         </w:drawing>
       </w:r>
+      <w:proofErr w:type="spellStart"/>
       <w:r>
         <w:rPr>
           <w:b/>
@@ -8951,7 +9140,19 @@
           <w:sz w:val="30"/>
           <w:szCs w:val="30"/>
         </w:rPr>
-        <w:t>pop_size=200, pc=0.9, pm=0.01</w:t>
+        <w:t>pop_size</w:t>
+      </w:r>
+      <w:proofErr w:type="spellEnd"/>
+      <w:r>
+        <w:rPr>
+          <w:b/>
+          <w:bCs/>
+          <w:i/>
+          <w:iCs/>
+          <w:sz w:val="30"/>
+          <w:szCs w:val="30"/>
+        </w:rPr>
+        <w:t>=200, pc=0.9, pm=0.01</w:t>
       </w:r>
     </w:p>
     <w:p>
@@ -9049,6 +9250,7 @@
           </wp:anchor>
         </w:drawing>
       </w:r>
+      <w:proofErr w:type="spellStart"/>
       <w:r>
         <w:rPr>
           <w:b/>
@@ -9058,7 +9260,19 @@
           <w:sz w:val="30"/>
           <w:szCs w:val="30"/>
         </w:rPr>
-        <w:t>pop_size=200, pc=0.1, pm=0.01</w:t>
+        <w:t>pop_size</w:t>
+      </w:r>
+      <w:proofErr w:type="spellEnd"/>
+      <w:r>
+        <w:rPr>
+          <w:b/>
+          <w:bCs/>
+          <w:i/>
+          <w:iCs/>
+          <w:sz w:val="30"/>
+          <w:szCs w:val="30"/>
+        </w:rPr>
+        <w:t>=200, pc=0.1, pm=0.01</w:t>
       </w:r>
     </w:p>
     <w:p>
@@ -9179,6 +9393,7 @@
           </wp:anchor>
         </w:drawing>
       </w:r>
+      <w:proofErr w:type="spellStart"/>
       <w:r>
         <w:rPr>
           <w:b/>
@@ -9212,6 +9427,7 @@
         </w:rPr>
         <w:t>size</w:t>
       </w:r>
+      <w:proofErr w:type="spellEnd"/>
       <w:r>
         <w:rPr>
           <w:b/>
@@ -9390,6 +9606,7 @@
           </wp:anchor>
         </w:drawing>
       </w:r>
+      <w:proofErr w:type="spellStart"/>
       <w:r>
         <w:rPr>
           <w:rFonts w:ascii="Times New Roman" w:hAnsi="Times New Roman" w:cs="Times New Roman"/>
@@ -9401,7 +9618,21 @@
           <w:sz w:val="30"/>
           <w:szCs w:val="30"/>
         </w:rPr>
-        <w:t>pop_size=200, pc=0.9, pm=0.001</w:t>
+        <w:t>pop_size</w:t>
+      </w:r>
+      <w:proofErr w:type="spellEnd"/>
+      <w:r>
+        <w:rPr>
+          <w:rFonts w:ascii="Times New Roman" w:hAnsi="Times New Roman" w:cs="Times New Roman"/>
+          <w:b/>
+          <w:bCs/>
+          <w:i/>
+          <w:iCs/>
+          <w:color w:val="000000"/>
+          <w:sz w:val="30"/>
+          <w:szCs w:val="30"/>
+        </w:rPr>
+        <w:t>=200, pc=0.9, pm=0.001</w:t>
       </w:r>
     </w:p>
     <w:p>
@@ -9421,6 +9652,66 @@
           <w:szCs w:val="30"/>
         </w:rPr>
       </w:pPr>
+      <w:r>
+        <w:rPr>
+          <w:noProof/>
+        </w:rPr>
+        <w:drawing>
+          <wp:anchor distT="0" distB="0" distL="114300" distR="114300" simplePos="0" relativeHeight="251677696" behindDoc="0" locked="0" layoutInCell="1" allowOverlap="1" wp14:anchorId="288DDDA9" wp14:editId="4A3C5381">
+            <wp:simplePos x="0" y="0"/>
+            <wp:positionH relativeFrom="column">
+              <wp:posOffset>-769620</wp:posOffset>
+            </wp:positionH>
+            <wp:positionV relativeFrom="paragraph">
+              <wp:posOffset>4067810</wp:posOffset>
+            </wp:positionV>
+            <wp:extent cx="7048500" cy="3524250"/>
+            <wp:effectExtent l="0" t="0" r="0" b="0"/>
+            <wp:wrapSquare wrapText="bothSides"/>
+            <wp:docPr id="18" name="Picture 18"/>
+            <wp:cNvGraphicFramePr>
+              <a:graphicFrameLocks xmlns:a="http://schemas.openxmlformats.org/drawingml/2006/main" noChangeAspect="1"/>
+            </wp:cNvGraphicFramePr>
+            <a:graphic xmlns:a="http://schemas.openxmlformats.org/drawingml/2006/main">
+              <a:graphicData uri="http://schemas.openxmlformats.org/drawingml/2006/picture">
+                <pic:pic xmlns:pic="http://schemas.openxmlformats.org/drawingml/2006/picture">
+                  <pic:nvPicPr>
+                    <pic:cNvPr id="18" name="Picture 18"/>
+                    <pic:cNvPicPr/>
+                  </pic:nvPicPr>
+                  <pic:blipFill>
+                    <a:blip r:embed="rId37">
+                      <a:extLst>
+                        <a:ext uri="{28A0092B-C50C-407E-A947-70E740481C1C}">
+                          <a14:useLocalDpi xmlns:a14="http://schemas.microsoft.com/office/drawing/2010/main" val="0"/>
+                        </a:ext>
+                      </a:extLst>
+                    </a:blip>
+                    <a:stretch>
+                      <a:fillRect/>
+                    </a:stretch>
+                  </pic:blipFill>
+                  <pic:spPr>
+                    <a:xfrm>
+                      <a:off x="0" y="0"/>
+                      <a:ext cx="7048500" cy="3524250"/>
+                    </a:xfrm>
+                    <a:prstGeom prst="rect">
+                      <a:avLst/>
+                    </a:prstGeom>
+                  </pic:spPr>
+                </pic:pic>
+              </a:graphicData>
+            </a:graphic>
+            <wp14:sizeRelH relativeFrom="margin">
+              <wp14:pctWidth>0</wp14:pctWidth>
+            </wp14:sizeRelH>
+            <wp14:sizeRelV relativeFrom="margin">
+              <wp14:pctHeight>0</wp14:pctHeight>
+            </wp14:sizeRelV>
+          </wp:anchor>
+        </w:drawing>
+      </w:r>
       <w:r>
         <w:rPr>
           <w:rFonts w:ascii="Times New Roman" w:hAnsi="Times New Roman" w:cs="Times New Roman"/>
@@ -9489,6 +9780,7 @@
           </wp:anchor>
         </w:drawing>
       </w:r>
+      <w:proofErr w:type="spellStart"/>
       <w:r>
         <w:rPr>
           <w:rFonts w:ascii="Times New Roman" w:hAnsi="Times New Roman" w:cs="Times New Roman"/>
@@ -9500,7 +9792,21 @@
           <w:sz w:val="30"/>
           <w:szCs w:val="30"/>
         </w:rPr>
-        <w:t>pop_size=200, pc=0.9, pm=0.001</w:t>
+        <w:t>pop_size</w:t>
+      </w:r>
+      <w:proofErr w:type="spellEnd"/>
+      <w:r>
+        <w:rPr>
+          <w:rFonts w:ascii="Times New Roman" w:hAnsi="Times New Roman" w:cs="Times New Roman"/>
+          <w:b/>
+          <w:bCs/>
+          <w:i/>
+          <w:iCs/>
+          <w:color w:val="000000"/>
+          <w:sz w:val="30"/>
+          <w:szCs w:val="30"/>
+        </w:rPr>
+        <w:t>=200, pc=0.9, pm=0.001</w:t>
       </w:r>
     </w:p>
     <w:p>
@@ -9510,7 +9816,7 @@
         </w:tabs>
         <w:jc w:val="center"/>
         <w:sectPr>
-          <w:headerReference w:type="default" r:id="rId37"/>
+          <w:headerReference w:type="default" r:id="rId38"/>
           <w:pgSz w:w="12240" w:h="15840"/>
           <w:pgMar w:top="1440" w:right="1800" w:bottom="1440" w:left="1800" w:header="720" w:footer="720" w:gutter="0"/>
           <w:cols w:space="720"/>
@@ -9828,6 +10134,13 @@
           <w:szCs w:val="26"/>
           <w:lang w:val="el-GR"/>
         </w:rPr>
+        <w:sectPr>
+          <w:headerReference w:type="default" r:id="rId39"/>
+          <w:pgSz w:w="12240" w:h="15840"/>
+          <w:pgMar w:top="1440" w:right="1800" w:bottom="1440" w:left="1800" w:header="720" w:footer="720" w:gutter="0"/>
+          <w:cols w:space="720"/>
+          <w:docGrid w:linePitch="360"/>
+        </w:sectPr>
       </w:pPr>
       <w:r>
         <w:rPr>
@@ -9848,6 +10161,13 @@
         <w:rPr>
           <w:sz w:val="26"/>
           <w:szCs w:val="26"/>
+        </w:rPr>
+        <w:t>i</w:t>
+      </w:r>
+      <w:r>
+        <w:rPr>
+          <w:sz w:val="26"/>
+          <w:szCs w:val="26"/>
           <w:lang w:val="el-GR"/>
         </w:rPr>
         <w:t xml:space="preserve">) </w:t>
@@ -10040,9 +10360,20 @@
         </w:rPr>
         <w:t xml:space="preserve">. </w:t>
       </w:r>
+    </w:p>
+    <w:p>
+      <w:pPr>
+        <w:pStyle w:val="Default"/>
+        <w:spacing w:after="120"/>
+        <w:rPr>
+          <w:sz w:val="26"/>
+          <w:szCs w:val="26"/>
+          <w:lang w:val="el-GR"/>
+        </w:rPr>
+      </w:pPr>
     </w:p>
     <w:sectPr>
-      <w:headerReference w:type="default" r:id="rId38"/>
+      <w:headerReference w:type="default" r:id="rId40"/>
       <w:pgSz w:w="12240" w:h="15840"/>
       <w:pgMar w:top="1440" w:right="1800" w:bottom="1440" w:left="1800" w:header="720" w:footer="720" w:gutter="0"/>
       <w:cols w:space="720"/>
@@ -10144,8 +10475,64 @@
         <w:sz w:val="32"/>
         <w:szCs w:val="32"/>
       </w:rPr>
-      <w:t>Β3. Αξιολόγηση και Επίδραση Παραμέτρων</w:t>
+      <w:t xml:space="preserve">Β3. </w:t>
     </w:r>
+    <w:proofErr w:type="spellStart"/>
+    <w:r>
+      <w:rPr>
+        <w:rFonts w:cstheme="minorHAnsi"/>
+        <w:b/>
+        <w:bCs/>
+        <w:sz w:val="32"/>
+        <w:szCs w:val="32"/>
+      </w:rPr>
+      <w:t>Αξιολόγηση</w:t>
+    </w:r>
+    <w:proofErr w:type="spellEnd"/>
+    <w:r>
+      <w:rPr>
+        <w:rFonts w:cstheme="minorHAnsi"/>
+        <w:b/>
+        <w:bCs/>
+        <w:sz w:val="32"/>
+        <w:szCs w:val="32"/>
+      </w:rPr>
+      <w:t xml:space="preserve"> και Επ</w:t>
+    </w:r>
+    <w:proofErr w:type="spellStart"/>
+    <w:r>
+      <w:rPr>
+        <w:rFonts w:cstheme="minorHAnsi"/>
+        <w:b/>
+        <w:bCs/>
+        <w:sz w:val="32"/>
+        <w:szCs w:val="32"/>
+      </w:rPr>
+      <w:t>ίδρ</w:t>
+    </w:r>
+    <w:proofErr w:type="spellEnd"/>
+    <w:r>
+      <w:rPr>
+        <w:rFonts w:cstheme="minorHAnsi"/>
+        <w:b/>
+        <w:bCs/>
+        <w:sz w:val="32"/>
+        <w:szCs w:val="32"/>
+      </w:rPr>
+      <w:t>αση Παρα</w:t>
+    </w:r>
+    <w:proofErr w:type="spellStart"/>
+    <w:r>
+      <w:rPr>
+        <w:rFonts w:cstheme="minorHAnsi"/>
+        <w:b/>
+        <w:bCs/>
+        <w:sz w:val="32"/>
+        <w:szCs w:val="32"/>
+      </w:rPr>
+      <w:t>μέτρων</w:t>
+    </w:r>
+    <w:proofErr w:type="spellEnd"/>
   </w:p>
 </w:hdr>
 </file>
@@ -10175,8 +10562,64 @@
         <w:sz w:val="32"/>
         <w:szCs w:val="32"/>
       </w:rPr>
-      <w:t>Β3. Αξιολόγηση και Επίδραση Παραμέτρων</w:t>
+      <w:t xml:space="preserve">Β3. </w:t>
     </w:r>
+    <w:proofErr w:type="spellStart"/>
+    <w:r>
+      <w:rPr>
+        <w:rFonts w:cstheme="minorHAnsi"/>
+        <w:b/>
+        <w:bCs/>
+        <w:sz w:val="32"/>
+        <w:szCs w:val="32"/>
+      </w:rPr>
+      <w:t>Αξιολόγηση</w:t>
+    </w:r>
+    <w:proofErr w:type="spellEnd"/>
+    <w:r>
+      <w:rPr>
+        <w:rFonts w:cstheme="minorHAnsi"/>
+        <w:b/>
+        <w:bCs/>
+        <w:sz w:val="32"/>
+        <w:szCs w:val="32"/>
+      </w:rPr>
+      <w:t xml:space="preserve"> και Επ</w:t>
+    </w:r>
+    <w:proofErr w:type="spellStart"/>
+    <w:r>
+      <w:rPr>
+        <w:rFonts w:cstheme="minorHAnsi"/>
+        <w:b/>
+        <w:bCs/>
+        <w:sz w:val="32"/>
+        <w:szCs w:val="32"/>
+      </w:rPr>
+      <w:t>ίδρ</w:t>
+    </w:r>
+    <w:proofErr w:type="spellEnd"/>
+    <w:r>
+      <w:rPr>
+        <w:rFonts w:cstheme="minorHAnsi"/>
+        <w:b/>
+        <w:bCs/>
+        <w:sz w:val="32"/>
+        <w:szCs w:val="32"/>
+      </w:rPr>
+      <w:t>αση Παρα</w:t>
+    </w:r>
+    <w:proofErr w:type="spellStart"/>
+    <w:r>
+      <w:rPr>
+        <w:rFonts w:cstheme="minorHAnsi"/>
+        <w:b/>
+        <w:bCs/>
+        <w:sz w:val="32"/>
+        <w:szCs w:val="32"/>
+      </w:rPr>
+      <w:t>μέτρων</w:t>
+    </w:r>
+    <w:proofErr w:type="spellEnd"/>
   </w:p>
 </w:hdr>
 </file>
@@ -10206,8 +10649,64 @@
         <w:sz w:val="32"/>
         <w:szCs w:val="32"/>
       </w:rPr>
-      <w:t>Β3. Αξιολόγηση και Επίδραση Παραμέτρων</w:t>
+      <w:t xml:space="preserve">Β3. </w:t>
     </w:r>
+    <w:proofErr w:type="spellStart"/>
+    <w:r>
+      <w:rPr>
+        <w:rFonts w:cstheme="minorHAnsi"/>
+        <w:b/>
+        <w:bCs/>
+        <w:sz w:val="32"/>
+        <w:szCs w:val="32"/>
+      </w:rPr>
+      <w:t>Αξιολόγηση</w:t>
+    </w:r>
+    <w:proofErr w:type="spellEnd"/>
+    <w:r>
+      <w:rPr>
+        <w:rFonts w:cstheme="minorHAnsi"/>
+        <w:b/>
+        <w:bCs/>
+        <w:sz w:val="32"/>
+        <w:szCs w:val="32"/>
+      </w:rPr>
+      <w:t xml:space="preserve"> και Επ</w:t>
+    </w:r>
+    <w:proofErr w:type="spellStart"/>
+    <w:r>
+      <w:rPr>
+        <w:rFonts w:cstheme="minorHAnsi"/>
+        <w:b/>
+        <w:bCs/>
+        <w:sz w:val="32"/>
+        <w:szCs w:val="32"/>
+      </w:rPr>
+      <w:t>ίδρ</w:t>
+    </w:r>
+    <w:proofErr w:type="spellEnd"/>
+    <w:r>
+      <w:rPr>
+        <w:rFonts w:cstheme="minorHAnsi"/>
+        <w:b/>
+        <w:bCs/>
+        <w:sz w:val="32"/>
+        <w:szCs w:val="32"/>
+      </w:rPr>
+      <w:t>αση Παρα</w:t>
+    </w:r>
+    <w:proofErr w:type="spellStart"/>
+    <w:r>
+      <w:rPr>
+        <w:rFonts w:cstheme="minorHAnsi"/>
+        <w:b/>
+        <w:bCs/>
+        <w:sz w:val="32"/>
+        <w:szCs w:val="32"/>
+      </w:rPr>
+      <w:t>μέτρων</w:t>
+    </w:r>
+    <w:proofErr w:type="spellEnd"/>
   </w:p>
 </w:hdr>
 </file>
@@ -10237,8 +10736,64 @@
         <w:sz w:val="32"/>
         <w:szCs w:val="32"/>
       </w:rPr>
-      <w:t>Β3. Αξιολόγηση και Επίδραση Παραμέτρων</w:t>
+      <w:t xml:space="preserve">Β3. </w:t>
     </w:r>
+    <w:proofErr w:type="spellStart"/>
+    <w:r>
+      <w:rPr>
+        <w:rFonts w:cstheme="minorHAnsi"/>
+        <w:b/>
+        <w:bCs/>
+        <w:sz w:val="32"/>
+        <w:szCs w:val="32"/>
+      </w:rPr>
+      <w:t>Αξιολόγηση</w:t>
+    </w:r>
+    <w:proofErr w:type="spellEnd"/>
+    <w:r>
+      <w:rPr>
+        <w:rFonts w:cstheme="minorHAnsi"/>
+        <w:b/>
+        <w:bCs/>
+        <w:sz w:val="32"/>
+        <w:szCs w:val="32"/>
+      </w:rPr>
+      <w:t xml:space="preserve"> και Επ</w:t>
+    </w:r>
+    <w:proofErr w:type="spellStart"/>
+    <w:r>
+      <w:rPr>
+        <w:rFonts w:cstheme="minorHAnsi"/>
+        <w:b/>
+        <w:bCs/>
+        <w:sz w:val="32"/>
+        <w:szCs w:val="32"/>
+      </w:rPr>
+      <w:t>ίδρ</w:t>
+    </w:r>
+    <w:proofErr w:type="spellEnd"/>
+    <w:r>
+      <w:rPr>
+        <w:rFonts w:cstheme="minorHAnsi"/>
+        <w:b/>
+        <w:bCs/>
+        <w:sz w:val="32"/>
+        <w:szCs w:val="32"/>
+      </w:rPr>
+      <w:t>αση Παρα</w:t>
+    </w:r>
+    <w:proofErr w:type="spellStart"/>
+    <w:r>
+      <w:rPr>
+        <w:rFonts w:cstheme="minorHAnsi"/>
+        <w:b/>
+        <w:bCs/>
+        <w:sz w:val="32"/>
+        <w:szCs w:val="32"/>
+      </w:rPr>
+      <w:t>μέτρων</w:t>
+    </w:r>
+    <w:proofErr w:type="spellEnd"/>
   </w:p>
 </w:hdr>
 </file>
@@ -10268,7 +10823,133 @@
         <w:sz w:val="32"/>
         <w:szCs w:val="32"/>
       </w:rPr>
-      <w:t>Β3. Αξιολόγηση και Επίδραση Παραμέτρων</w:t>
+      <w:t xml:space="preserve">Β3. </w:t>
+    </w:r>
+    <w:proofErr w:type="spellStart"/>
+    <w:r>
+      <w:rPr>
+        <w:rFonts w:cstheme="minorHAnsi"/>
+        <w:b/>
+        <w:bCs/>
+        <w:sz w:val="32"/>
+        <w:szCs w:val="32"/>
+      </w:rPr>
+      <w:t>Αξιολόγηση</w:t>
+    </w:r>
+    <w:proofErr w:type="spellEnd"/>
+    <w:r>
+      <w:rPr>
+        <w:rFonts w:cstheme="minorHAnsi"/>
+        <w:b/>
+        <w:bCs/>
+        <w:sz w:val="32"/>
+        <w:szCs w:val="32"/>
+      </w:rPr>
+      <w:t xml:space="preserve"> και Επ</w:t>
+    </w:r>
+    <w:proofErr w:type="spellStart"/>
+    <w:r>
+      <w:rPr>
+        <w:rFonts w:cstheme="minorHAnsi"/>
+        <w:b/>
+        <w:bCs/>
+        <w:sz w:val="32"/>
+        <w:szCs w:val="32"/>
+      </w:rPr>
+      <w:t>ίδρ</w:t>
+    </w:r>
+    <w:proofErr w:type="spellEnd"/>
+    <w:r>
+      <w:rPr>
+        <w:rFonts w:cstheme="minorHAnsi"/>
+        <w:b/>
+        <w:bCs/>
+        <w:sz w:val="32"/>
+        <w:szCs w:val="32"/>
+      </w:rPr>
+      <w:t>αση Παρα</w:t>
+    </w:r>
+    <w:proofErr w:type="spellStart"/>
+    <w:r>
+      <w:rPr>
+        <w:rFonts w:cstheme="minorHAnsi"/>
+        <w:b/>
+        <w:bCs/>
+        <w:sz w:val="32"/>
+        <w:szCs w:val="32"/>
+      </w:rPr>
+      <w:t>μέτρων</w:t>
+    </w:r>
+    <w:proofErr w:type="spellEnd"/>
+  </w:p>
+</w:hdr>
+</file>
+
+<file path=word/header15.xml><?xml version="1.0" encoding="utf-8"?>
+<w:hdr xmlns:wpc="http://schemas.microsoft.com/office/word/2010/wordprocessingCanvas" xmlns:cx="http://schemas.microsoft.com/office/drawing/2014/chartex" xmlns:cx1="http://schemas.microsoft.com/office/drawing/2015/9/8/chartex" xmlns:cx2="http://schemas.microsoft.com/office/drawing/2015/10/21/chartex" xmlns:cx3="http://schemas.microsoft.com/office/drawing/2016/5/9/chartex" xmlns:cx4="http://schemas.microsoft.com/office/drawing/2016/5/10/chartex" xmlns:cx5="http://schemas.microsoft.com/office/drawing/2016/5/11/chartex" xmlns:cx6="http://schemas.microsoft.com/office/drawing/2016/5/12/chartex" xmlns:cx7="http://schemas.microsoft.com/office/drawing/2016/5/13/chartex" xmlns:cx8="http://schemas.microsoft.com/office/drawing/2016/5/14/chartex" xmlns:mc="http://schemas.openxmlformats.org/markup-compatibility/2006" xmlns:aink="http://schemas.microsoft.com/office/drawing/2016/ink" xmlns:am3d="http://schemas.microsoft.com/office/drawing/2017/model3d" xmlns:o="urn:schemas-microsoft-com:office:office" xmlns:r="http://schemas.openxmlformats.org/officeDocument/2006/relationships" xmlns:m="http://schemas.openxmlformats.org/officeDocument/2006/math" xmlns:v="urn:schemas-microsoft-com:vml" xmlns:wp14="http://schemas.microsoft.com/office/word/2010/wordprocessingDrawing" xmlns:wp="http://schemas.openxmlformats.org/drawingml/2006/wordprocessingDrawing" xmlns:w10="urn:schemas-microsoft-com:office:word" xmlns:w="http://schemas.openxmlformats.org/wordprocessingml/2006/main" xmlns:w14="http://schemas.microsoft.com/office/word/2010/wordml" xmlns:w15="http://schemas.microsoft.com/office/word/2012/wordml" xmlns:w16cex="http://schemas.microsoft.com/office/word/2018/wordml/cex" xmlns:w16cid="http://schemas.microsoft.com/office/word/2016/wordml/cid" xmlns:w16="http://schemas.microsoft.com/office/word/2018/wordml" xmlns:w16sdtdh="http://schemas.microsoft.com/office/word/2020/wordml/sdtdatahash" xmlns:w16se="http://schemas.microsoft.com/office/word/2015/wordml/symex" xmlns:wpg="http://schemas.microsoft.com/office/word/2010/wordprocessingGroup" xmlns:wpi="http://schemas.microsoft.com/office/word/2010/wordprocessingInk" xmlns:wne="http://schemas.microsoft.com/office/word/2006/wordml" xmlns:wps="http://schemas.microsoft.com/office/word/2010/wordprocessingShape" mc:Ignorable="w14 w15 w16se w16cid w16 w16cex w16sdtdh wp14">
+  <w:p>
+    <w:pPr>
+      <w:pStyle w:val="Default"/>
+    </w:pPr>
+  </w:p>
+  <w:p>
+    <w:pPr>
+      <w:pStyle w:val="Header"/>
+      <w:jc w:val="center"/>
+      <w:rPr>
+        <w:rFonts w:cstheme="minorHAnsi"/>
+        <w:sz w:val="32"/>
+        <w:szCs w:val="32"/>
+      </w:rPr>
+    </w:pPr>
+    <w:r>
+      <w:rPr>
+        <w:b/>
+        <w:bCs/>
+        <w:sz w:val="32"/>
+        <w:szCs w:val="32"/>
+      </w:rPr>
+      <w:t>Β4. Επ</w:t>
+    </w:r>
+    <w:proofErr w:type="spellStart"/>
+    <w:r>
+      <w:rPr>
+        <w:b/>
+        <w:bCs/>
+        <w:sz w:val="32"/>
+        <w:szCs w:val="32"/>
+      </w:rPr>
+      <w:t>ιλογή</w:t>
+    </w:r>
+    <w:proofErr w:type="spellEnd"/>
+    <w:r>
+      <w:rPr>
+        <w:b/>
+        <w:bCs/>
+        <w:sz w:val="32"/>
+        <w:szCs w:val="32"/>
+      </w:rPr>
+      <w:t xml:space="preserve"> χαρα</w:t>
+    </w:r>
+    <w:proofErr w:type="spellStart"/>
+    <w:r>
+      <w:rPr>
+        <w:b/>
+        <w:bCs/>
+        <w:sz w:val="32"/>
+        <w:szCs w:val="32"/>
+      </w:rPr>
+      <w:t>κτηριστικών</w:t>
+    </w:r>
+    <w:proofErr w:type="spellEnd"/>
+    <w:r>
+      <w:rPr>
+        <w:b/>
+        <w:bCs/>
+        <w:sz w:val="32"/>
+        <w:szCs w:val="32"/>
+      </w:rPr>
+      <w:t xml:space="preserve"> ΤΝΔ</w:t>
     </w:r>
   </w:p>
 </w:hdr>
@@ -10297,7 +10978,27 @@
         <w:sz w:val="32"/>
         <w:szCs w:val="32"/>
       </w:rPr>
-      <w:t>Β1. Σχεδιασμός ΓΑ</w:t>
+      <w:t xml:space="preserve">Β1. </w:t>
+    </w:r>
+    <w:proofErr w:type="spellStart"/>
+    <w:r>
+      <w:rPr>
+        <w:b/>
+        <w:bCs/>
+        <w:sz w:val="32"/>
+        <w:szCs w:val="32"/>
+      </w:rPr>
+      <w:t>Σχεδι</w:t>
+    </w:r>
+    <w:proofErr w:type="spellEnd"/>
+    <w:r>
+      <w:rPr>
+        <w:b/>
+        <w:bCs/>
+        <w:sz w:val="32"/>
+        <w:szCs w:val="32"/>
+      </w:rPr>
+      <w:t>ασμός ΓΑ</w:t>
     </w:r>
   </w:p>
 </w:hdr>
@@ -10326,7 +11027,27 @@
         <w:sz w:val="32"/>
         <w:szCs w:val="32"/>
       </w:rPr>
-      <w:t>Β1. Σχεδιασμός ΓΑ</w:t>
+      <w:t xml:space="preserve">Β1. </w:t>
+    </w:r>
+    <w:proofErr w:type="spellStart"/>
+    <w:r>
+      <w:rPr>
+        <w:b/>
+        <w:bCs/>
+        <w:sz w:val="32"/>
+        <w:szCs w:val="32"/>
+      </w:rPr>
+      <w:t>Σχεδι</w:t>
+    </w:r>
+    <w:proofErr w:type="spellEnd"/>
+    <w:r>
+      <w:rPr>
+        <w:b/>
+        <w:bCs/>
+        <w:sz w:val="32"/>
+        <w:szCs w:val="32"/>
+      </w:rPr>
+      <w:t>ασμός ΓΑ</w:t>
     </w:r>
   </w:p>
 </w:hdr>
@@ -10355,7 +11076,27 @@
         <w:sz w:val="32"/>
         <w:szCs w:val="32"/>
       </w:rPr>
-      <w:t>Β1. Σχεδιασμός ΓΑ</w:t>
+      <w:t xml:space="preserve">Β1. </w:t>
+    </w:r>
+    <w:proofErr w:type="spellStart"/>
+    <w:r>
+      <w:rPr>
+        <w:b/>
+        <w:bCs/>
+        <w:sz w:val="32"/>
+        <w:szCs w:val="32"/>
+      </w:rPr>
+      <w:t>Σχεδι</w:t>
+    </w:r>
+    <w:proofErr w:type="spellEnd"/>
+    <w:r>
+      <w:rPr>
+        <w:b/>
+        <w:bCs/>
+        <w:sz w:val="32"/>
+        <w:szCs w:val="32"/>
+      </w:rPr>
+      <w:t>ασμός ΓΑ</w:t>
     </w:r>
   </w:p>
 </w:hdr>
@@ -10386,8 +11127,64 @@
         <w:sz w:val="32"/>
         <w:szCs w:val="32"/>
       </w:rPr>
-      <w:t>Β3. Αξιολόγηση και Επίδραση Παραμέτρων</w:t>
+      <w:t xml:space="preserve">Β3. </w:t>
     </w:r>
+    <w:proofErr w:type="spellStart"/>
+    <w:r>
+      <w:rPr>
+        <w:rFonts w:cstheme="minorHAnsi"/>
+        <w:b/>
+        <w:bCs/>
+        <w:sz w:val="32"/>
+        <w:szCs w:val="32"/>
+      </w:rPr>
+      <w:t>Αξιολόγηση</w:t>
+    </w:r>
+    <w:proofErr w:type="spellEnd"/>
+    <w:r>
+      <w:rPr>
+        <w:rFonts w:cstheme="minorHAnsi"/>
+        <w:b/>
+        <w:bCs/>
+        <w:sz w:val="32"/>
+        <w:szCs w:val="32"/>
+      </w:rPr>
+      <w:t xml:space="preserve"> και Επ</w:t>
+    </w:r>
+    <w:proofErr w:type="spellStart"/>
+    <w:r>
+      <w:rPr>
+        <w:rFonts w:cstheme="minorHAnsi"/>
+        <w:b/>
+        <w:bCs/>
+        <w:sz w:val="32"/>
+        <w:szCs w:val="32"/>
+      </w:rPr>
+      <w:t>ίδρ</w:t>
+    </w:r>
+    <w:proofErr w:type="spellEnd"/>
+    <w:r>
+      <w:rPr>
+        <w:rFonts w:cstheme="minorHAnsi"/>
+        <w:b/>
+        <w:bCs/>
+        <w:sz w:val="32"/>
+        <w:szCs w:val="32"/>
+      </w:rPr>
+      <w:t>αση Παρα</w:t>
+    </w:r>
+    <w:proofErr w:type="spellStart"/>
+    <w:r>
+      <w:rPr>
+        <w:rFonts w:cstheme="minorHAnsi"/>
+        <w:b/>
+        <w:bCs/>
+        <w:sz w:val="32"/>
+        <w:szCs w:val="32"/>
+      </w:rPr>
+      <w:t>μέτρων</w:t>
+    </w:r>
+    <w:proofErr w:type="spellEnd"/>
   </w:p>
 </w:hdr>
 </file>
@@ -10417,8 +11214,64 @@
         <w:sz w:val="32"/>
         <w:szCs w:val="32"/>
       </w:rPr>
-      <w:t>Β3. Αξιολόγηση και Επίδραση Παραμέτρων</w:t>
+      <w:t xml:space="preserve">Β3. </w:t>
     </w:r>
+    <w:proofErr w:type="spellStart"/>
+    <w:r>
+      <w:rPr>
+        <w:rFonts w:cstheme="minorHAnsi"/>
+        <w:b/>
+        <w:bCs/>
+        <w:sz w:val="32"/>
+        <w:szCs w:val="32"/>
+      </w:rPr>
+      <w:t>Αξιολόγηση</w:t>
+    </w:r>
+    <w:proofErr w:type="spellEnd"/>
+    <w:r>
+      <w:rPr>
+        <w:rFonts w:cstheme="minorHAnsi"/>
+        <w:b/>
+        <w:bCs/>
+        <w:sz w:val="32"/>
+        <w:szCs w:val="32"/>
+      </w:rPr>
+      <w:t xml:space="preserve"> και Επ</w:t>
+    </w:r>
+    <w:proofErr w:type="spellStart"/>
+    <w:r>
+      <w:rPr>
+        <w:rFonts w:cstheme="minorHAnsi"/>
+        <w:b/>
+        <w:bCs/>
+        <w:sz w:val="32"/>
+        <w:szCs w:val="32"/>
+      </w:rPr>
+      <w:t>ίδρ</w:t>
+    </w:r>
+    <w:proofErr w:type="spellEnd"/>
+    <w:r>
+      <w:rPr>
+        <w:rFonts w:cstheme="minorHAnsi"/>
+        <w:b/>
+        <w:bCs/>
+        <w:sz w:val="32"/>
+        <w:szCs w:val="32"/>
+      </w:rPr>
+      <w:t>αση Παρα</w:t>
+    </w:r>
+    <w:proofErr w:type="spellStart"/>
+    <w:r>
+      <w:rPr>
+        <w:rFonts w:cstheme="minorHAnsi"/>
+        <w:b/>
+        <w:bCs/>
+        <w:sz w:val="32"/>
+        <w:szCs w:val="32"/>
+      </w:rPr>
+      <w:t>μέτρων</w:t>
+    </w:r>
+    <w:proofErr w:type="spellEnd"/>
   </w:p>
 </w:hdr>
 </file>
@@ -10448,8 +11301,64 @@
         <w:sz w:val="32"/>
         <w:szCs w:val="32"/>
       </w:rPr>
-      <w:t>Β3. Αξιολόγηση και Επίδραση Παραμέτρων</w:t>
+      <w:t xml:space="preserve">Β3. </w:t>
     </w:r>
+    <w:proofErr w:type="spellStart"/>
+    <w:r>
+      <w:rPr>
+        <w:rFonts w:cstheme="minorHAnsi"/>
+        <w:b/>
+        <w:bCs/>
+        <w:sz w:val="32"/>
+        <w:szCs w:val="32"/>
+      </w:rPr>
+      <w:t>Αξιολόγηση</w:t>
+    </w:r>
+    <w:proofErr w:type="spellEnd"/>
+    <w:r>
+      <w:rPr>
+        <w:rFonts w:cstheme="minorHAnsi"/>
+        <w:b/>
+        <w:bCs/>
+        <w:sz w:val="32"/>
+        <w:szCs w:val="32"/>
+      </w:rPr>
+      <w:t xml:space="preserve"> και Επ</w:t>
+    </w:r>
+    <w:proofErr w:type="spellStart"/>
+    <w:r>
+      <w:rPr>
+        <w:rFonts w:cstheme="minorHAnsi"/>
+        <w:b/>
+        <w:bCs/>
+        <w:sz w:val="32"/>
+        <w:szCs w:val="32"/>
+      </w:rPr>
+      <w:t>ίδρ</w:t>
+    </w:r>
+    <w:proofErr w:type="spellEnd"/>
+    <w:r>
+      <w:rPr>
+        <w:rFonts w:cstheme="minorHAnsi"/>
+        <w:b/>
+        <w:bCs/>
+        <w:sz w:val="32"/>
+        <w:szCs w:val="32"/>
+      </w:rPr>
+      <w:t>αση Παρα</w:t>
+    </w:r>
+    <w:proofErr w:type="spellStart"/>
+    <w:r>
+      <w:rPr>
+        <w:rFonts w:cstheme="minorHAnsi"/>
+        <w:b/>
+        <w:bCs/>
+        <w:sz w:val="32"/>
+        <w:szCs w:val="32"/>
+      </w:rPr>
+      <w:t>μέτρων</w:t>
+    </w:r>
+    <w:proofErr w:type="spellEnd"/>
   </w:p>
 </w:hdr>
 </file>
@@ -10479,8 +11388,64 @@
         <w:sz w:val="32"/>
         <w:szCs w:val="32"/>
       </w:rPr>
-      <w:t>Β3. Αξιολόγηση και Επίδραση Παραμέτρων</w:t>
+      <w:t xml:space="preserve">Β3. </w:t>
     </w:r>
+    <w:proofErr w:type="spellStart"/>
+    <w:r>
+      <w:rPr>
+        <w:rFonts w:cstheme="minorHAnsi"/>
+        <w:b/>
+        <w:bCs/>
+        <w:sz w:val="32"/>
+        <w:szCs w:val="32"/>
+      </w:rPr>
+      <w:t>Αξιολόγηση</w:t>
+    </w:r>
+    <w:proofErr w:type="spellEnd"/>
+    <w:r>
+      <w:rPr>
+        <w:rFonts w:cstheme="minorHAnsi"/>
+        <w:b/>
+        <w:bCs/>
+        <w:sz w:val="32"/>
+        <w:szCs w:val="32"/>
+      </w:rPr>
+      <w:t xml:space="preserve"> και Επ</w:t>
+    </w:r>
+    <w:proofErr w:type="spellStart"/>
+    <w:r>
+      <w:rPr>
+        <w:rFonts w:cstheme="minorHAnsi"/>
+        <w:b/>
+        <w:bCs/>
+        <w:sz w:val="32"/>
+        <w:szCs w:val="32"/>
+      </w:rPr>
+      <w:t>ίδρ</w:t>
+    </w:r>
+    <w:proofErr w:type="spellEnd"/>
+    <w:r>
+      <w:rPr>
+        <w:rFonts w:cstheme="minorHAnsi"/>
+        <w:b/>
+        <w:bCs/>
+        <w:sz w:val="32"/>
+        <w:szCs w:val="32"/>
+      </w:rPr>
+      <w:t>αση Παρα</w:t>
+    </w:r>
+    <w:proofErr w:type="spellStart"/>
+    <w:r>
+      <w:rPr>
+        <w:rFonts w:cstheme="minorHAnsi"/>
+        <w:b/>
+        <w:bCs/>
+        <w:sz w:val="32"/>
+        <w:szCs w:val="32"/>
+      </w:rPr>
+      <w:t>μέτρων</w:t>
+    </w:r>
+    <w:proofErr w:type="spellEnd"/>
   </w:p>
 </w:hdr>
 </file>
@@ -10510,8 +11475,64 @@
         <w:sz w:val="32"/>
         <w:szCs w:val="32"/>
       </w:rPr>
-      <w:t>Β3. Αξιολόγηση και Επίδραση Παραμέτρων</w:t>
+      <w:t xml:space="preserve">Β3. </w:t>
     </w:r>
+    <w:proofErr w:type="spellStart"/>
+    <w:r>
+      <w:rPr>
+        <w:rFonts w:cstheme="minorHAnsi"/>
+        <w:b/>
+        <w:bCs/>
+        <w:sz w:val="32"/>
+        <w:szCs w:val="32"/>
+      </w:rPr>
+      <w:t>Αξιολόγηση</w:t>
+    </w:r>
+    <w:proofErr w:type="spellEnd"/>
+    <w:r>
+      <w:rPr>
+        <w:rFonts w:cstheme="minorHAnsi"/>
+        <w:b/>
+        <w:bCs/>
+        <w:sz w:val="32"/>
+        <w:szCs w:val="32"/>
+      </w:rPr>
+      <w:t xml:space="preserve"> και Επ</w:t>
+    </w:r>
+    <w:proofErr w:type="spellStart"/>
+    <w:r>
+      <w:rPr>
+        <w:rFonts w:cstheme="minorHAnsi"/>
+        <w:b/>
+        <w:bCs/>
+        <w:sz w:val="32"/>
+        <w:szCs w:val="32"/>
+      </w:rPr>
+      <w:t>ίδρ</w:t>
+    </w:r>
+    <w:proofErr w:type="spellEnd"/>
+    <w:r>
+      <w:rPr>
+        <w:rFonts w:cstheme="minorHAnsi"/>
+        <w:b/>
+        <w:bCs/>
+        <w:sz w:val="32"/>
+        <w:szCs w:val="32"/>
+      </w:rPr>
+      <w:t>αση Παρα</w:t>
+    </w:r>
+    <w:proofErr w:type="spellStart"/>
+    <w:r>
+      <w:rPr>
+        <w:rFonts w:cstheme="minorHAnsi"/>
+        <w:b/>
+        <w:bCs/>
+        <w:sz w:val="32"/>
+        <w:szCs w:val="32"/>
+      </w:rPr>
+      <w:t>μέτρων</w:t>
+    </w:r>
+    <w:proofErr w:type="spellEnd"/>
   </w:p>
 </w:hdr>
 </file>
@@ -10539,7 +11560,7 @@
         <v:path o:extrusionok="f" gradientshapeok="t" o:connecttype="rect"/>
         <o:lock v:ext="edit" aspectratio="t"/>
       </v:shapetype>
-      <v:shape id="_x0000_i1089" type="#_x0000_t75" style="width:11.4pt;height:11.4pt" o:bullet="t">
+      <v:shape id="_x0000_i1048" type="#_x0000_t75" style="width:11.4pt;height:11.4pt" o:bullet="t">
         <v:imagedata r:id="rId1" o:title="mso9E84"/>
       </v:shape>
     </w:pict>

</xml_diff>